<commit_message>
Adds progress to the readme document.
</commit_message>
<xml_diff>
--- a/README.docx
+++ b/README.docx
@@ -231,6 +231,1510 @@
       </w:pPr>
       <w:r>
         <w:t>Fork WordPress and make a much better version that has advanced custom features and compatibility with ReactJs in core.</w:t>
+      </w:r>
+    </w:p>
+    <w:p>
+      <w:pPr>
+        <w:pStyle w:val="ListParagraph"/>
+      </w:pPr>
+    </w:p>
+    <w:p>
+      <w:pPr>
+        <w:pStyle w:val="Heading2"/>
+      </w:pPr>
+      <w:r>
+        <w:t>Security:</w:t>
+      </w:r>
+    </w:p>
+    <w:p>
+      <w:pPr>
+        <w:pStyle w:val="Heading3"/>
+        <w:ind w:firstLine="720"/>
+      </w:pPr>
+      <w:r>
+        <w:t>WordPress specific</w:t>
+      </w:r>
+      <w:r>
+        <w:t>:</w:t>
+      </w:r>
+    </w:p>
+    <w:p>
+      <w:pPr>
+        <w:pStyle w:val="ListParagraph"/>
+        <w:numPr>
+          <w:ilvl w:val="0"/>
+          <w:numId w:val="2"/>
+        </w:numPr>
+      </w:pPr>
+      <w:r>
+        <w:t xml:space="preserve">Read through </w:t>
+      </w:r>
+      <w:hyperlink r:id="rId5" w:history="1">
+        <w:r>
+          <w:rPr>
+            <w:rStyle w:val="Hyperlink"/>
+          </w:rPr>
+          <w:t>https://codex.wordpress.org/Hardening_WordPress</w:t>
+        </w:r>
+      </w:hyperlink>
+      <w:r>
+        <w:t>.</w:t>
+      </w:r>
+    </w:p>
+    <w:p>
+      <w:pPr>
+        <w:pStyle w:val="ListParagraph"/>
+        <w:numPr>
+          <w:ilvl w:val="0"/>
+          <w:numId w:val="2"/>
+        </w:numPr>
+      </w:pPr>
+      <w:r>
+        <w:t xml:space="preserve">Stay up to date with </w:t>
+      </w:r>
+      <w:hyperlink r:id="rId6" w:history="1">
+        <w:r>
+          <w:rPr>
+            <w:rStyle w:val="Hyperlink"/>
+          </w:rPr>
+          <w:t>https://wpvulndb.com/</w:t>
+        </w:r>
+      </w:hyperlink>
+      <w:r>
+        <w:t>.</w:t>
+      </w:r>
+    </w:p>
+    <w:p>
+      <w:pPr>
+        <w:pStyle w:val="ListParagraph"/>
+        <w:numPr>
+          <w:ilvl w:val="0"/>
+          <w:numId w:val="2"/>
+        </w:numPr>
+      </w:pPr>
+      <w:r>
+        <w:t>Make sure that you keep a list of all installed plugins and regularly check for updates.</w:t>
+      </w:r>
+    </w:p>
+    <w:p>
+      <w:pPr>
+        <w:pStyle w:val="ListParagraph"/>
+        <w:numPr>
+          <w:ilvl w:val="0"/>
+          <w:numId w:val="2"/>
+        </w:numPr>
+      </w:pPr>
+      <w:r>
+        <w:t>Install a plugin</w:t>
+      </w:r>
+      <w:r>
+        <w:t xml:space="preserve"> like </w:t>
+      </w:r>
+      <w:r>
+        <w:t>https://en-gb.wordpress.org/plugins/custom-login-url/</w:t>
+      </w:r>
+      <w:r>
+        <w:t xml:space="preserve"> that allows you to customize the default login, registration, and password reminder </w:t>
+      </w:r>
+      <w:r>
+        <w:lastRenderedPageBreak/>
+        <w:t xml:space="preserve">URLs. Pretty much everyone knows that the WordPress login is /wp-login.php, this gives hackers the URL they need to attempt to brute force your site. If you change the URL to something custom it stops hackers from being able </w:t>
+      </w:r>
+      <w:r>
+        <w:t>to use this tactic (unless they manage to guess you login URL so it's best not to change it to something obvious like /login).</w:t>
+      </w:r>
+    </w:p>
+    <w:p>
+      <w:pPr>
+        <w:pStyle w:val="ListParagraph"/>
+        <w:numPr>
+          <w:ilvl w:val="0"/>
+          <w:numId w:val="2"/>
+        </w:numPr>
+        <w:ind w:left="2520"/>
+      </w:pPr>
+      <w:r>
+        <w:t>Keep your WordPress core, plugins, and themes up to date.</w:t>
+      </w:r>
+    </w:p>
+    <w:p>
+      <w:pPr>
+        <w:pStyle w:val="ListParagraph"/>
+        <w:numPr>
+          <w:ilvl w:val="0"/>
+          <w:numId w:val="2"/>
+        </w:numPr>
+        <w:ind w:left="2520"/>
+      </w:pPr>
+      <w:r>
+        <w:t>Restrict the number of allowed failed login attempts to a reasonable number like 5. There are plugins which allow you to block the IP address of a user if they reach a certain number of failed login attempts.</w:t>
+      </w:r>
+    </w:p>
+    <w:p>
+      <w:pPr>
+        <w:pStyle w:val="ListParagraph"/>
+        <w:ind w:left="1800"/>
+      </w:pPr>
+    </w:p>
+    <w:p>
+      <w:pPr>
+        <w:pStyle w:val="ListParagraph"/>
+        <w:numPr>
+          <w:ilvl w:val="0"/>
+          <w:numId w:val="2"/>
+        </w:numPr>
+        <w:ind w:left="2520"/>
+      </w:pPr>
+      <w:r>
+        <w:t>Conside</w:t>
+      </w:r>
+      <w:r>
+        <w:t>r using 2 factor authentication on the login page.</w:t>
+      </w:r>
+    </w:p>
+    <w:p>
+      <w:pPr>
+        <w:pStyle w:val="ListParagraph"/>
+        <w:ind w:left="1440"/>
+      </w:pPr>
+    </w:p>
+    <w:p>
+      <w:pPr>
+        <w:pStyle w:val="ListParagraph"/>
+        <w:numPr>
+          <w:ilvl w:val="0"/>
+          <w:numId w:val="2"/>
+        </w:numPr>
+        <w:ind w:left="2520"/>
+      </w:pPr>
+      <w:r>
+        <w:t xml:space="preserve">Consider using the email address to login instead of the username. There are plugins </w:t>
+      </w:r>
+      <w:r>
+        <w:t xml:space="preserve">like </w:t>
+      </w:r>
+      <w:hyperlink r:id="rId7" w:history="1">
+        <w:r>
+          <w:rPr>
+            <w:rStyle w:val="Hyperlink"/>
+          </w:rPr>
+          <w:t>https://wordpress.org/plugins/wp-email-login/</w:t>
+        </w:r>
+      </w:hyperlink>
+      <w:r>
+        <w:t xml:space="preserve"> </w:t>
+      </w:r>
+      <w:r>
+        <w:t>that provide this functionality.</w:t>
+      </w:r>
+    </w:p>
+    <w:p>
+      <w:pPr>
+        <w:pStyle w:val="ListParagraph"/>
+        <w:ind w:left="1440"/>
+      </w:pPr>
+    </w:p>
+    <w:p>
+      <w:pPr>
+        <w:pStyle w:val="ListParagraph"/>
+        <w:numPr>
+          <w:ilvl w:val="0"/>
+          <w:numId w:val="2"/>
+        </w:numPr>
+      </w:pPr>
+      <w:r>
+        <w:t xml:space="preserve">Consider password protecting the /wp-admin directory using the apache .htpasswd file. There are plugins </w:t>
+      </w:r>
+      <w:r>
+        <w:t xml:space="preserve">like </w:t>
+      </w:r>
+      <w:hyperlink r:id="rId8" w:history="1">
+        <w:r>
+          <w:rPr>
+            <w:rStyle w:val="Hyperlink"/>
+          </w:rPr>
+          <w:t>https://wordpress.org/plugins/askapache-password-protect/</w:t>
+        </w:r>
+      </w:hyperlink>
+      <w:r>
+        <w:t xml:space="preserve"> </w:t>
+      </w:r>
+      <w:r>
+        <w:t>that provide this functionality.</w:t>
+      </w:r>
+    </w:p>
+    <w:p>
+      <w:pPr>
+        <w:pStyle w:val="ListParagraph"/>
+        <w:numPr>
+          <w:ilvl w:val="0"/>
+          <w:numId w:val="2"/>
+        </w:numPr>
+        <w:ind w:left="2520"/>
+      </w:pPr>
+      <w:r>
+        <w:t>Make sure user accounts have only the permissions that they need and install a plugin that enforces strong passwords for user accounts.</w:t>
+      </w:r>
+    </w:p>
+    <w:p>
+      <w:pPr>
+        <w:pStyle w:val="ListParagraph"/>
+        <w:ind w:left="1440"/>
+      </w:pPr>
+    </w:p>
+    <w:p>
+      <w:pPr>
+        <w:pStyle w:val="ListParagraph"/>
+        <w:numPr>
+          <w:ilvl w:val="0"/>
+          <w:numId w:val="2"/>
+        </w:numPr>
+        <w:ind w:left="2520"/>
+      </w:pPr>
+      <w:r>
+        <w:t>Change the admin username.</w:t>
+      </w:r>
+    </w:p>
+    <w:p>
+      <w:pPr>
+        <w:pStyle w:val="ListParagraph"/>
+        <w:ind w:left="1440"/>
+      </w:pPr>
+    </w:p>
+    <w:p>
+      <w:pPr>
+        <w:pStyle w:val="ListParagraph"/>
+        <w:numPr>
+          <w:ilvl w:val="0"/>
+          <w:numId w:val="2"/>
+        </w:numPr>
+        <w:ind w:left="2520"/>
+      </w:pPr>
+      <w:r>
+        <w:t>Monitor your files for changes (</w:t>
+      </w:r>
+      <w:hyperlink r:id="rId9" w:history="1">
+        <w:r>
+          <w:rPr>
+            <w:rStyle w:val="Hyperlink"/>
+          </w:rPr>
+          <w:t>https://wordpress.org/plugins/wordfence/</w:t>
+        </w:r>
+      </w:hyperlink>
+      <w:r>
+        <w:t xml:space="preserve"> provides this feature).</w:t>
+      </w:r>
+    </w:p>
+    <w:p>
+      <w:pPr>
+        <w:pStyle w:val="ListParagraph"/>
+        <w:ind w:left="1440"/>
+      </w:pPr>
+    </w:p>
+    <w:p>
+      <w:pPr>
+        <w:pStyle w:val="ListParagraph"/>
+        <w:numPr>
+          <w:ilvl w:val="0"/>
+          <w:numId w:val="2"/>
+        </w:numPr>
+      </w:pPr>
+      <w:r>
+        <w:t>Change the database prefix.</w:t>
+      </w:r>
+    </w:p>
+    <w:p>
+      <w:pPr>
+        <w:pStyle w:val="ListParagraph"/>
+        <w:ind w:left="1080"/>
+      </w:pPr>
+    </w:p>
+    <w:p>
+      <w:pPr>
+        <w:pStyle w:val="ListParagraph"/>
+        <w:numPr>
+          <w:ilvl w:val="0"/>
+          <w:numId w:val="2"/>
+        </w:numPr>
+      </w:pPr>
+      <w:r>
+        <w:t>Back up your site regularly.</w:t>
+      </w:r>
+    </w:p>
+    <w:p>
+      <w:pPr>
+        <w:pStyle w:val="ListParagraph"/>
+        <w:ind w:left="1080"/>
+      </w:pPr>
+    </w:p>
+    <w:p>
+      <w:pPr>
+        <w:pStyle w:val="ListParagraph"/>
+        <w:numPr>
+          <w:ilvl w:val="0"/>
+          <w:numId w:val="2"/>
+        </w:numPr>
+      </w:pPr>
+      <w:r>
+        <w:t>Protect the wp-config.php file.</w:t>
+      </w:r>
+    </w:p>
+    <w:p>
+      <w:pPr>
+        <w:pStyle w:val="ListParagraph"/>
+        <w:ind w:left="1080"/>
+      </w:pPr>
+    </w:p>
+    <w:p>
+      <w:pPr>
+        <w:pStyle w:val="ListParagraph"/>
+        <w:numPr>
+          <w:ilvl w:val="0"/>
+          <w:numId w:val="2"/>
+        </w:numPr>
+      </w:pPr>
+      <w:r>
+        <w:t xml:space="preserve">Disallow file editing. </w:t>
+      </w:r>
+      <w:r>
+        <w:t>If a user has admin access to your WordPress dashboard then they can edit any files that are part of your WordPress installation. This includes all plugins and themes. However, if you disallow file editing, even if a hacker obtains admin access to your WordPress dashboard, they still won’t be able to modify any file.</w:t>
+      </w:r>
+      <w:r>
+        <w:t xml:space="preserve"> </w:t>
+      </w:r>
+    </w:p>
+    <w:p>
+      <w:pPr>
+        <w:pStyle w:val="ListParagraph"/>
+      </w:pPr>
+    </w:p>
+    <w:p>
+      <w:pPr>
+        <w:pStyle w:val="ListParagraph"/>
+        <w:numPr>
+          <w:ilvl w:val="0"/>
+          <w:numId w:val="2"/>
+        </w:numPr>
+      </w:pPr>
+      <w:r>
+        <w:t>Remove your WordPress version number from the source</w:t>
+      </w:r>
+      <w:r>
+        <w:t xml:space="preserve"> </w:t>
+      </w:r>
+      <w:r>
+        <w:t>code.</w:t>
+      </w:r>
+    </w:p>
+    <w:p>
+      <w:pPr>
+        <w:pStyle w:val="Heading3"/>
+        <w:ind w:firstLine="720"/>
+      </w:pPr>
+      <w:r>
+        <w:t>G</w:t>
+      </w:r>
+      <w:r>
+        <w:t>eneral</w:t>
+      </w:r>
+      <w:r>
+        <w:t>:</w:t>
+      </w:r>
+    </w:p>
+    <w:p>
+      <w:pPr>
+        <w:pStyle w:val="ListParagraph"/>
+        <w:numPr>
+          <w:ilvl w:val="0"/>
+          <w:numId w:val="5"/>
+        </w:numPr>
+      </w:pPr>
+      <w:r>
+        <w:t>Connect to your server via SFTP or SSH only.</w:t>
+      </w:r>
+    </w:p>
+    <w:p>
+      <w:pPr>
+        <w:pStyle w:val="ListParagraph"/>
+        <w:numPr>
+          <w:ilvl w:val="0"/>
+          <w:numId w:val="5"/>
+        </w:numPr>
+      </w:pPr>
+      <w:r>
+        <w:t>Use https.</w:t>
+      </w:r>
+    </w:p>
+    <w:p>
+      <w:pPr>
+        <w:pStyle w:val="ListParagraph"/>
+        <w:numPr>
+          <w:ilvl w:val="0"/>
+          <w:numId w:val="5"/>
+        </w:numPr>
+      </w:pPr>
+      <w:r>
+        <w:t xml:space="preserve">Disable directory listing with .htaccess by adding the following </w:t>
+      </w:r>
+      <w:r>
+        <w:t>line</w:t>
+      </w:r>
+      <w:r>
+        <w:t xml:space="preserve">: </w:t>
+      </w:r>
+      <w:r>
+        <w:t xml:space="preserve">          </w:t>
+      </w:r>
+      <w:r>
+        <w:t>'Options All -Indexes'.</w:t>
+      </w:r>
+    </w:p>
+    <w:p>
+      <w:pPr>
+        <w:pStyle w:val="Heading3"/>
+        <w:ind w:firstLine="720"/>
+      </w:pPr>
+      <w:r>
+        <w:lastRenderedPageBreak/>
+        <w:t>PHP</w:t>
+      </w:r>
+    </w:p>
+    <w:p>
+      <w:pPr>
+        <w:pStyle w:val="ListParagraph"/>
+        <w:numPr>
+          <w:ilvl w:val="0"/>
+          <w:numId w:val="6"/>
+        </w:numPr>
+      </w:pPr>
+      <w:r>
+        <w:rPr>
+          <w:b/>
+        </w:rPr>
+        <w:t xml:space="preserve">PHP is weakly </w:t>
+      </w:r>
+      <w:r>
+        <w:t>typed</w:t>
+      </w:r>
+      <w:r>
+        <w:t>:</w:t>
+      </w:r>
+      <w:r>
+        <w:t xml:space="preserve"> This means that PHP will automatically convert data of incorrect type to the correct type. This can mask errors from developers and lead to vulnerabilities. Where possible, use functions and operators that do not do implicit conversion e.g. === instead of ==</w:t>
+      </w:r>
+      <w:r>
+        <w:t xml:space="preserve"> to reduce the risk of this issue arrising</w:t>
+      </w:r>
+      <w:r>
+        <w:t>.</w:t>
+      </w:r>
+    </w:p>
+    <w:p>
+      <w:pPr>
+        <w:pStyle w:val="ListParagraph"/>
+        <w:ind w:left="1800"/>
+      </w:pPr>
+    </w:p>
+    <w:p>
+      <w:pPr>
+        <w:pStyle w:val="ListParagraph"/>
+        <w:numPr>
+          <w:ilvl w:val="0"/>
+          <w:numId w:val="6"/>
+        </w:numPr>
+      </w:pPr>
+      <w:r>
+        <w:rPr>
+          <w:b/>
+        </w:rPr>
+        <w:t xml:space="preserve">Error </w:t>
+      </w:r>
+      <w:r>
+        <w:t>handling:</w:t>
+      </w:r>
+      <w:r>
+        <w:t xml:space="preserve"> </w:t>
+      </w:r>
+      <w:r>
+        <w:t>Always handle errors graceful</w:t>
+      </w:r>
+      <w:r>
+        <w:t>ly and write robust code.</w:t>
+      </w:r>
+    </w:p>
+    <w:p>
+      <w:pPr>
+        <w:pStyle w:val="ListParagraph"/>
+      </w:pPr>
+    </w:p>
+    <w:p>
+      <w:pPr>
+        <w:pStyle w:val="ListParagraph"/>
+        <w:numPr>
+          <w:ilvl w:val="0"/>
+          <w:numId w:val="6"/>
+        </w:numPr>
+      </w:pPr>
+      <w:r>
+        <w:rPr>
+          <w:b/>
+        </w:rPr>
+        <w:t>Database queries:</w:t>
+      </w:r>
+      <w:r>
+        <w:t xml:space="preserve"> </w:t>
+      </w:r>
+      <w:r>
+        <w:t>Use the PDO extension for database queries.</w:t>
+      </w:r>
+      <w:r>
+        <w:t xml:space="preserve"> MySQLi queries can be perfectly secure but it is best to use PDO as it is more robust and efficient.</w:t>
+      </w:r>
+    </w:p>
+    <w:p>
+      <w:pPr>
+        <w:pStyle w:val="ListParagraph"/>
+      </w:pPr>
+    </w:p>
+    <w:p>
+      <w:pPr>
+        <w:pStyle w:val="ListParagraph"/>
+        <w:numPr>
+          <w:ilvl w:val="0"/>
+          <w:numId w:val="6"/>
+        </w:numPr>
+      </w:pPr>
+      <w:r>
+        <w:rPr>
+          <w:b/>
+        </w:rPr>
+        <w:t xml:space="preserve">PHP </w:t>
+      </w:r>
+      <w:r>
+        <w:rPr>
+          <w:b/>
+        </w:rPr>
+        <w:t>c</w:t>
+      </w:r>
+      <w:r>
+        <w:rPr>
+          <w:b/>
+        </w:rPr>
+        <w:t>onfiguration:</w:t>
+      </w:r>
+      <w:r>
+        <w:t xml:space="preserve"> </w:t>
+      </w:r>
+      <w:r>
+        <w:t>Make sure that PHP is configured correctly using the php.ini file. Things like not displaying error messages on a production server should be configured in this file.</w:t>
+      </w:r>
+      <w:r>
+        <w:t xml:space="preserve"> Also, make sure that there is only one of these files.</w:t>
+      </w:r>
+    </w:p>
+    <w:p>
+      <w:pPr>
+        <w:pStyle w:val="ListParagraph"/>
+      </w:pPr>
+    </w:p>
+    <w:p>
+      <w:pPr>
+        <w:pStyle w:val="ListParagraph"/>
+        <w:numPr>
+          <w:ilvl w:val="0"/>
+          <w:numId w:val="6"/>
+        </w:numPr>
+      </w:pPr>
+      <w:r>
+        <w:rPr>
+          <w:b/>
+        </w:rPr>
+        <w:t>Input handling</w:t>
+      </w:r>
+      <w:r>
+        <w:rPr>
+          <w:b/>
+        </w:rPr>
+        <w:t>:</w:t>
+      </w:r>
+      <w:r>
+        <w:t xml:space="preserve"> Instead of treating HTTP input as simple strings, PHP will build arrays from HTTP input, at the control of the client. View </w:t>
+      </w:r>
+      <w:r>
+        <w:t>input_handling_example</w:t>
+      </w:r>
+      <w:r>
+        <w:t>.php for an example.</w:t>
+      </w:r>
+    </w:p>
+    <w:p>
+      <w:pPr>
+        <w:pStyle w:val="ListParagraph"/>
+      </w:pPr>
+    </w:p>
+    <w:p>
+      <w:pPr>
+        <w:pStyle w:val="ListParagraph"/>
+        <w:numPr>
+          <w:ilvl w:val="0"/>
+          <w:numId w:val="6"/>
+        </w:numPr>
+        <w:rPr>
+          <w:rFonts w:cstheme="minorHAnsi"/>
+        </w:rPr>
+      </w:pPr>
+      <w:r>
+        <w:rPr>
+          <w:rFonts w:cstheme="minorHAnsi"/>
+          <w:b/>
+          <w:shd w:val="clear" w:color="auto" w:fill="FFFFFF"/>
+        </w:rPr>
+        <w:t>HTML escaping:</w:t>
+      </w:r>
+      <w:r>
+        <w:rPr>
+          <w:rFonts w:cstheme="minorHAnsi"/>
+          <w:shd w:val="clear" w:color="auto" w:fill="FFFFFF"/>
+        </w:rPr>
+        <w:t xml:space="preserve"> </w:t>
+      </w:r>
+      <w:r>
+        <w:rPr>
+          <w:rFonts w:cstheme="minorHAnsi"/>
+          <w:shd w:val="clear" w:color="auto" w:fill="FFFFFF"/>
+        </w:rPr>
+        <w:t>PHP is essentially a template language. However, it doesn't do HTML escaping by default, which makes it very problematic for use in a web application - see section on XSS below.</w:t>
+      </w:r>
+    </w:p>
+    <w:p>
+      <w:pPr>
+        <w:pStyle w:val="ListParagraph"/>
+        <w:rPr>
+          <w:rFonts w:cstheme="minorHAnsi"/>
+        </w:rPr>
+      </w:pPr>
+    </w:p>
+    <w:p>
+      <w:pPr>
+        <w:pStyle w:val="ListParagraph"/>
+        <w:numPr>
+          <w:ilvl w:val="0"/>
+          <w:numId w:val="6"/>
+        </w:numPr>
+        <w:rPr>
+          <w:rFonts w:cstheme="minorHAnsi"/>
+        </w:rPr>
+      </w:pPr>
+      <w:r>
+        <w:rPr>
+          <w:rFonts w:cstheme="minorHAnsi"/>
+          <w:b/>
+        </w:rPr>
+        <w:t>CSRF:</w:t>
+      </w:r>
+      <w:r>
+        <w:rPr>
+          <w:rFonts w:cstheme="minorHAnsi"/>
+        </w:rPr>
+        <w:t xml:space="preserve"> </w:t>
+      </w:r>
+      <w:r>
+        <w:rPr>
+          <w:rFonts w:cstheme="minorHAnsi"/>
+        </w:rPr>
+        <w:t xml:space="preserve">Employ CSRF protection </w:t>
+      </w:r>
+      <w:hyperlink r:id="rId10" w:history="1">
+        <w:r>
+          <w:rPr>
+            <w:rStyle w:val="Hyperlink"/>
+            <w:rFonts w:cstheme="minorHAnsi"/>
+          </w:rPr>
+          <w:t>https://www.owasp.org/index.php/Cross-Site_Request_Forgery_(CSRF)</w:t>
+        </w:r>
+      </w:hyperlink>
+      <w:r>
+        <w:rPr>
+          <w:rFonts w:cstheme="minorHAnsi"/>
+        </w:rPr>
+        <w:t>.</w:t>
+      </w:r>
+    </w:p>
+    <w:p>
+      <w:pPr>
+        <w:pStyle w:val="ListParagraph"/>
+        <w:rPr>
+          <w:rFonts w:cstheme="minorHAnsi"/>
+        </w:rPr>
+      </w:pPr>
+    </w:p>
+    <w:p>
+      <w:pPr>
+        <w:pStyle w:val="ListParagraph"/>
+        <w:numPr>
+          <w:ilvl w:val="0"/>
+          <w:numId w:val="6"/>
+        </w:numPr>
+        <w:rPr>
+          <w:rFonts w:cstheme="minorHAnsi"/>
+        </w:rPr>
+      </w:pPr>
+      <w:r>
+        <w:rPr>
+          <w:rFonts w:cstheme="minorHAnsi"/>
+          <w:b/>
+        </w:rPr>
+        <w:t>Third party code</w:t>
+      </w:r>
+      <w:r>
+        <w:rPr>
+          <w:rFonts w:cstheme="minorHAnsi"/>
+          <w:b/>
+        </w:rPr>
+        <w:t>:</w:t>
+      </w:r>
+      <w:r>
+        <w:rPr>
+          <w:rFonts w:cstheme="minorHAnsi"/>
+          <w:b/>
+        </w:rPr>
+        <w:t xml:space="preserve"> </w:t>
+      </w:r>
+      <w:r>
+        <w:rPr>
+          <w:rFonts w:cstheme="minorHAnsi"/>
+        </w:rPr>
+        <w:t>Do not trust third party code by default. Ensure that any third party code used by your application is written securely and efficiently.</w:t>
+      </w:r>
+    </w:p>
+    <w:p>
+      <w:pPr>
+        <w:pStyle w:val="ListParagraph"/>
+        <w:rPr>
+          <w:rFonts w:cstheme="minorHAnsi"/>
+        </w:rPr>
+      </w:pPr>
+    </w:p>
+    <w:p>
+      <w:pPr>
+        <w:pStyle w:val="ListParagraph"/>
+        <w:numPr>
+          <w:ilvl w:val="0"/>
+          <w:numId w:val="6"/>
+        </w:numPr>
+        <w:rPr>
+          <w:rFonts w:cstheme="minorHAnsi"/>
+        </w:rPr>
+      </w:pPr>
+      <w:r>
+        <w:rPr>
+          <w:rFonts w:cstheme="minorHAnsi"/>
+          <w:b/>
+        </w:rPr>
+        <w:t>PHP updates:</w:t>
+      </w:r>
+      <w:r>
+        <w:rPr>
+          <w:rFonts w:cstheme="minorHAnsi"/>
+        </w:rPr>
+        <w:t xml:space="preserve"> </w:t>
+      </w:r>
+      <w:r>
+        <w:rPr>
+          <w:rFonts w:cstheme="minorHAnsi"/>
+        </w:rPr>
+        <w:t>Update PHP regularly as new errors and potential exploits are found in PHP frequently. Updating PHP as soon as possible when updating are released ensures that you have the most up to date and secure version.</w:t>
+      </w:r>
+    </w:p>
+    <w:p>
+      <w:pPr>
+        <w:pStyle w:val="ListParagraph"/>
+        <w:rPr>
+          <w:rFonts w:cstheme="minorHAnsi"/>
+        </w:rPr>
+      </w:pPr>
+    </w:p>
+    <w:p>
+      <w:pPr>
+        <w:pStyle w:val="ListParagraph"/>
+        <w:numPr>
+          <w:ilvl w:val="0"/>
+          <w:numId w:val="6"/>
+        </w:numPr>
+        <w:rPr>
+          <w:rFonts w:cstheme="minorHAnsi"/>
+        </w:rPr>
+      </w:pPr>
+      <w:r>
+        <w:rPr>
+          <w:rFonts w:cstheme="minorHAnsi"/>
+          <w:b/>
+          <w:shd w:val="clear" w:color="auto" w:fill="FFFFFF"/>
+        </w:rPr>
+        <w:t>SetHandler</w:t>
+      </w:r>
+      <w:r>
+        <w:rPr>
+          <w:rFonts w:cstheme="minorHAnsi"/>
+          <w:shd w:val="clear" w:color="auto" w:fill="FFFFFF"/>
+        </w:rPr>
+        <w:t xml:space="preserve">: </w:t>
+      </w:r>
+      <w:r>
+        <w:rPr>
+          <w:rFonts w:cstheme="minorHAnsi"/>
+          <w:shd w:val="clear" w:color="auto" w:fill="FFFFFF"/>
+        </w:rPr>
+        <w:t>PHP code should be configured to run using a 'SetHandler' directive. In many instances, it is wrongly configured using an 'AddHander' directive. This works, but also makes other files executable as PHP code - for example, a file name "foo.php.txt" will be handled as PHP code, which can be a very serious remote execution vulnerability if "foo.php.txt" was not intended to be executed (e.g. example code) or came from a malicious file upload.</w:t>
+      </w:r>
+    </w:p>
+    <w:p>
+      <w:pPr>
+        <w:pStyle w:val="ListParagraph"/>
+        <w:rPr>
+          <w:rFonts w:cstheme="minorHAnsi"/>
+        </w:rPr>
+      </w:pPr>
+    </w:p>
+    <w:p>
+      <w:pPr>
+        <w:pStyle w:val="ListParagraph"/>
+        <w:numPr>
+          <w:ilvl w:val="0"/>
+          <w:numId w:val="6"/>
+        </w:numPr>
+        <w:rPr>
+          <w:rFonts w:cstheme="minorHAnsi"/>
+        </w:rPr>
+      </w:pPr>
+      <w:r>
+        <w:rPr>
+          <w:rFonts w:cstheme="minorHAnsi"/>
+          <w:b/>
+        </w:rPr>
+        <w:t xml:space="preserve">Unstrusted </w:t>
+      </w:r>
+      <w:r>
+        <w:rPr>
+          <w:rFonts w:cstheme="minorHAnsi"/>
+          <w:b/>
+        </w:rPr>
+        <w:t>d</w:t>
+      </w:r>
+      <w:r>
+        <w:rPr>
+          <w:rFonts w:cstheme="minorHAnsi"/>
+          <w:b/>
+        </w:rPr>
+        <w:t>ata</w:t>
+      </w:r>
+      <w:r>
+        <w:rPr>
+          <w:rFonts w:cstheme="minorHAnsi"/>
+        </w:rPr>
+        <w:t xml:space="preserve">: </w:t>
+      </w:r>
+      <w:r>
+        <w:rPr>
+          <w:rFonts w:cstheme="minorHAnsi"/>
+        </w:rPr>
+        <w:t xml:space="preserve">All data that is a product, or subproduct, of user input is to NOT be trusted. They have to either be validated, using the correct methodology, or filtered, before considering them untainted. Super globals which are not to be trusted are $_SERVER, $_GET, $_POST, $_REQUEST, $_FILES and $_COOKIE. Not all data in $_SERVER can be faked by the user, but a </w:t>
+      </w:r>
+      <w:r>
+        <w:rPr>
+          <w:rFonts w:cstheme="minorHAnsi"/>
+        </w:rPr>
+        <w:lastRenderedPageBreak/>
+        <w:t>considerable amount in it can, particularly and specially everything that deals with HTTP headers (they start with HTTP_).</w:t>
+      </w:r>
+    </w:p>
+    <w:p>
+      <w:pPr>
+        <w:pStyle w:val="ListParagraph"/>
+        <w:rPr>
+          <w:rFonts w:cstheme="minorHAnsi"/>
+        </w:rPr>
+      </w:pPr>
+    </w:p>
+    <w:p>
+      <w:pPr>
+        <w:pStyle w:val="ListParagraph"/>
+        <w:numPr>
+          <w:ilvl w:val="0"/>
+          <w:numId w:val="6"/>
+        </w:numPr>
+        <w:rPr>
+          <w:rFonts w:cstheme="minorHAnsi"/>
+        </w:rPr>
+      </w:pPr>
+      <w:r>
+        <w:rPr>
+          <w:rFonts w:cstheme="minorHAnsi"/>
+          <w:b/>
+        </w:rPr>
+        <w:t xml:space="preserve">File </w:t>
+      </w:r>
+      <w:r>
+        <w:rPr>
+          <w:rFonts w:cstheme="minorHAnsi"/>
+          <w:b/>
+        </w:rPr>
+        <w:t>u</w:t>
+      </w:r>
+      <w:r>
+        <w:rPr>
+          <w:rFonts w:cstheme="minorHAnsi"/>
+          <w:b/>
+        </w:rPr>
+        <w:t>ploads</w:t>
+      </w:r>
+      <w:r>
+        <w:rPr>
+          <w:rFonts w:cstheme="minorHAnsi"/>
+        </w:rPr>
+        <w:t>: File uploads must be treated very carefully. Files that are uploaded should be renamed and have their extension set explicitly.</w:t>
+      </w:r>
+      <w:r>
+        <w:rPr>
+          <w:rFonts w:cstheme="minorHAnsi"/>
+        </w:rPr>
+        <w:t xml:space="preserve"> View example in</w:t>
+      </w:r>
+      <w:r>
+        <w:rPr>
+          <w:rFonts w:cstheme="minorHAnsi"/>
+        </w:rPr>
+        <w:t xml:space="preserve"> </w:t>
+      </w:r>
+      <w:r>
+        <w:rPr>
+          <w:rFonts w:cstheme="minorHAnsi"/>
+        </w:rPr>
+        <w:t>file_uploads_example.php</w:t>
+      </w:r>
+      <w:r>
+        <w:rPr>
+          <w:rFonts w:cstheme="minorHAnsi"/>
+        </w:rPr>
+        <w:t>.</w:t>
+      </w:r>
+    </w:p>
+    <w:p>
+      <w:pPr>
+        <w:pStyle w:val="ListParagraph"/>
+        <w:rPr>
+          <w:rFonts w:cstheme="minorHAnsi"/>
+        </w:rPr>
+      </w:pPr>
+    </w:p>
+    <w:p>
+      <w:pPr>
+        <w:pStyle w:val="ListParagraph"/>
+        <w:numPr>
+          <w:ilvl w:val="0"/>
+          <w:numId w:val="6"/>
+        </w:numPr>
+        <w:rPr>
+          <w:rFonts w:cstheme="minorHAnsi"/>
+        </w:rPr>
+      </w:pPr>
+      <w:r>
+        <w:rPr>
+          <w:rFonts w:cstheme="minorHAnsi"/>
+          <w:b/>
+        </w:rPr>
+        <w:t>$_REQUEST:</w:t>
+      </w:r>
+      <w:r>
+        <w:rPr>
+          <w:rFonts w:cstheme="minorHAnsi"/>
+        </w:rPr>
+        <w:t xml:space="preserve"> </w:t>
+      </w:r>
+      <w:r>
+        <w:rPr>
+          <w:rFonts w:cstheme="minorHAnsi"/>
+        </w:rPr>
+        <w:t>Do not use $_REQUEST instead use $_GET, $_POST, or $_COOKIE as this tells anyone viewing your code exactly where the data is coming from</w:t>
+      </w:r>
+      <w:r>
+        <w:rPr>
+          <w:rFonts w:cstheme="minorHAnsi"/>
+        </w:rPr>
+        <w:t xml:space="preserve"> and reduces the risk of error.</w:t>
+      </w:r>
+    </w:p>
+    <w:p>
+      <w:pPr>
+        <w:pStyle w:val="ListParagraph"/>
+        <w:rPr>
+          <w:rFonts w:cstheme="minorHAnsi"/>
+        </w:rPr>
+      </w:pPr>
+    </w:p>
+    <w:p>
+      <w:pPr>
+        <w:pStyle w:val="ListParagraph"/>
+        <w:numPr>
+          <w:ilvl w:val="0"/>
+          <w:numId w:val="6"/>
+        </w:numPr>
+        <w:rPr>
+          <w:rFonts w:cstheme="minorHAnsi"/>
+        </w:rPr>
+      </w:pPr>
+      <w:r>
+        <w:rPr>
+          <w:rFonts w:cstheme="minorHAnsi"/>
+        </w:rPr>
+        <w:t>Never concatenate or interpolate data in SQL.</w:t>
+      </w:r>
+      <w:r>
+        <w:rPr>
+          <w:rFonts w:cstheme="minorHAnsi"/>
+        </w:rPr>
+        <w:t xml:space="preserve"> View example in </w:t>
+      </w:r>
+      <w:r>
+        <w:rPr>
+          <w:rFonts w:cstheme="minorHAnsi"/>
+        </w:rPr>
+        <w:t>sql_concatenate_interpolate_example.php</w:t>
+      </w:r>
+      <w:r>
+        <w:rPr>
+          <w:rFonts w:cstheme="minorHAnsi"/>
+        </w:rPr>
+        <w:t>.</w:t>
+      </w:r>
+    </w:p>
+    <w:p>
+      <w:pPr>
+        <w:pStyle w:val="ListParagraph"/>
+        <w:rPr>
+          <w:rFonts w:cstheme="minorHAnsi"/>
+        </w:rPr>
+      </w:pPr>
+    </w:p>
+    <w:p>
+      <w:pPr>
+        <w:pStyle w:val="ListParagraph"/>
+        <w:numPr>
+          <w:ilvl w:val="0"/>
+          <w:numId w:val="6"/>
+        </w:numPr>
+        <w:rPr>
+          <w:rFonts w:cstheme="minorHAnsi"/>
+        </w:rPr>
+      </w:pPr>
+      <w:r>
+        <w:rPr>
+          <w:rFonts w:cstheme="minorHAnsi"/>
+          <w:b/>
+          <w:bCs/>
+          <w:color w:val="252525"/>
+          <w:shd w:val="clear" w:color="auto" w:fill="FFFFFF"/>
+        </w:rPr>
+        <w:t>mysql_real_escape_string</w:t>
+      </w:r>
+      <w:r>
+        <w:rPr>
+          <w:rStyle w:val="apple-converted-space"/>
+          <w:rFonts w:cstheme="minorHAnsi"/>
+          <w:color w:val="252525"/>
+          <w:shd w:val="clear" w:color="auto" w:fill="FFFFFF"/>
+        </w:rPr>
+        <w:t> </w:t>
+      </w:r>
+      <w:r>
+        <w:rPr>
+          <w:rFonts w:cstheme="minorHAnsi"/>
+          <w:color w:val="252525"/>
+          <w:shd w:val="clear" w:color="auto" w:fill="FFFFFF"/>
+        </w:rPr>
+        <w:t>is not safe. Don't rely on it for your SQL injection prevention</w:t>
+      </w:r>
+      <w:r>
+        <w:rPr>
+          <w:rFonts w:cstheme="minorHAnsi"/>
+          <w:color w:val="252525"/>
+          <w:shd w:val="clear" w:color="auto" w:fill="FFFFFF"/>
+        </w:rPr>
+        <w:t>.</w:t>
+      </w:r>
+      <w:r>
+        <w:rPr>
+          <w:rFonts w:cstheme="minorHAnsi"/>
+          <w:color w:val="252525"/>
+          <w:shd w:val="clear" w:color="auto" w:fill="FFFFFF"/>
+        </w:rPr>
+        <w:t xml:space="preserve"> </w:t>
+      </w:r>
+      <w:r>
+        <w:rPr>
+          <w:rFonts w:cstheme="minorHAnsi"/>
+          <w:b/>
+          <w:bCs/>
+          <w:color w:val="252525"/>
+          <w:shd w:val="clear" w:color="auto" w:fill="FFFFFF"/>
+        </w:rPr>
+        <w:t>Why:</w:t>
+      </w:r>
+      <w:r>
+        <w:rPr>
+          <w:rStyle w:val="apple-converted-space"/>
+          <w:rFonts w:cstheme="minorHAnsi"/>
+          <w:color w:val="252525"/>
+          <w:shd w:val="clear" w:color="auto" w:fill="FFFFFF"/>
+        </w:rPr>
+        <w:t> </w:t>
+      </w:r>
+      <w:r>
+        <w:rPr>
+          <w:rFonts w:cstheme="minorHAnsi"/>
+          <w:color w:val="252525"/>
+          <w:shd w:val="clear" w:color="auto" w:fill="FFFFFF"/>
+        </w:rPr>
+        <w:t>When you use mysql_real_escape_string on every variable and then concat it to your query,</w:t>
+      </w:r>
+      <w:r>
+        <w:rPr>
+          <w:rStyle w:val="apple-converted-space"/>
+          <w:rFonts w:cstheme="minorHAnsi"/>
+          <w:color w:val="252525"/>
+          <w:shd w:val="clear" w:color="auto" w:fill="FFFFFF"/>
+        </w:rPr>
+        <w:t> </w:t>
+      </w:r>
+      <w:r>
+        <w:rPr>
+          <w:rFonts w:cstheme="minorHAnsi"/>
+          <w:i/>
+          <w:iCs/>
+          <w:color w:val="252525"/>
+          <w:shd w:val="clear" w:color="auto" w:fill="FFFFFF"/>
+        </w:rPr>
+        <w:t>you are bound to forget that at least once</w:t>
+      </w:r>
+      <w:r>
+        <w:rPr>
+          <w:rFonts w:cstheme="minorHAnsi"/>
+          <w:color w:val="252525"/>
+          <w:shd w:val="clear" w:color="auto" w:fill="FFFFFF"/>
+        </w:rPr>
+        <w:t>, and once is all it takes. You can't force yourself in any way to never forget. In addition, you have to ensure that you use quotes in the SQL as well, which is not a natural thing to do if you are assuming the data is numeric, for example. Instead use prepared statements, or equivalent APIs that always do the correct kind of SQL escaping for you. (Most ORMs will do this escaping, as well as creating the SQL for you).</w:t>
+      </w:r>
+    </w:p>
+    <w:p>
+      <w:pPr>
+        <w:pStyle w:val="ListParagraph"/>
+        <w:rPr>
+          <w:rFonts w:cstheme="minorHAnsi"/>
+        </w:rPr>
+      </w:pPr>
+    </w:p>
+    <w:p>
+      <w:pPr>
+        <w:pStyle w:val="ListParagraph"/>
+        <w:numPr>
+          <w:ilvl w:val="0"/>
+          <w:numId w:val="6"/>
+        </w:numPr>
+        <w:rPr>
+          <w:rFonts w:cstheme="minorHAnsi"/>
+        </w:rPr>
+      </w:pPr>
+      <w:r>
+        <w:rPr>
+          <w:rFonts w:cstheme="minorHAnsi"/>
+          <w:b/>
+        </w:rPr>
+        <w:t>Use UTF-8 unless necessary</w:t>
+      </w:r>
+      <w:r>
+        <w:rPr>
+          <w:rFonts w:cstheme="minorHAnsi"/>
+        </w:rPr>
+        <w:t>: Many new attack vectors rely on encoding bypassing. Use UTF-8 as your database and application charset unless you have a mandatory requirement to use another encoding.</w:t>
+      </w:r>
+    </w:p>
+    <w:p>
+      <w:pPr>
+        <w:pStyle w:val="ListParagraph"/>
+        <w:rPr>
+          <w:rFonts w:cstheme="minorHAnsi"/>
+        </w:rPr>
+      </w:pPr>
+    </w:p>
+    <w:p>
+      <w:pPr>
+        <w:pStyle w:val="Heading3"/>
+        <w:ind w:firstLine="720"/>
+      </w:pPr>
+      <w:r>
+        <w:t>Know</w:t>
+      </w:r>
+      <w:r>
+        <w:t>n</w:t>
+      </w:r>
+      <w:r>
+        <w:t xml:space="preserve"> PHP attacks:</w:t>
+      </w:r>
+    </w:p>
+    <w:p>
+      <w:pPr>
+        <w:pStyle w:val="ListParagraph"/>
+        <w:numPr>
+          <w:ilvl w:val="0"/>
+          <w:numId w:val="7"/>
+        </w:numPr>
+        <w:rPr>
+          <w:rFonts w:cstheme="minorHAnsi"/>
+          <w:b/>
+        </w:rPr>
+      </w:pPr>
+      <w:r>
+        <w:rPr>
+          <w:rFonts w:cstheme="minorHAnsi"/>
+          <w:b/>
+        </w:rPr>
+        <w:t xml:space="preserve">XSS – cross-site scripting: </w:t>
+      </w:r>
+      <w:r>
+        <w:rPr>
+          <w:rFonts w:cstheme="minorHAnsi"/>
+          <w:color w:val="212529"/>
+          <w:shd w:val="clear" w:color="auto" w:fill="FFFFFF"/>
+        </w:rPr>
+        <w:t>Cross-site scripting is a vulnerability in php web applications, which attackers may exploit to steal users’ information. You can configure Apache and write more secure PHP scripts (validating all user input) to avoid xss attacks.</w:t>
+      </w:r>
+    </w:p>
+    <w:p>
+      <w:pPr>
+        <w:pStyle w:val="ListParagraph"/>
+        <w:ind w:left="1800"/>
+        <w:rPr>
+          <w:rFonts w:cstheme="minorHAnsi"/>
+          <w:b/>
+        </w:rPr>
+      </w:pPr>
+    </w:p>
+    <w:p>
+      <w:pPr>
+        <w:pStyle w:val="ListParagraph"/>
+        <w:numPr>
+          <w:ilvl w:val="0"/>
+          <w:numId w:val="7"/>
+        </w:numPr>
+        <w:rPr>
+          <w:rFonts w:cstheme="minorHAnsi"/>
+        </w:rPr>
+      </w:pPr>
+      <w:r>
+        <w:rPr>
+          <w:rFonts w:cstheme="minorHAnsi"/>
+          <w:b/>
+        </w:rPr>
+        <w:t>SQL injection:</w:t>
+      </w:r>
+      <w:r>
+        <w:rPr>
+          <w:rFonts w:cstheme="minorHAnsi"/>
+        </w:rPr>
+        <w:t xml:space="preserve"> It is a vulnerability in the database layer of an php application. When user input is incorrectly filtered any SQL statements can be executed by the application. You can configure Apache and write secure code (validating and escaping all user input) to avoid SQL injection attacks. A common practice in PHP is to escape parameters using the function called mysql_real_escape_string() before sending the SQL query.</w:t>
+      </w:r>
+    </w:p>
+    <w:p>
+      <w:pPr>
+        <w:pStyle w:val="ListParagraph"/>
+        <w:rPr>
+          <w:rFonts w:cstheme="minorHAnsi"/>
+        </w:rPr>
+      </w:pPr>
+    </w:p>
+    <w:p>
+      <w:pPr>
+        <w:pStyle w:val="ListParagraph"/>
+        <w:numPr>
+          <w:ilvl w:val="0"/>
+          <w:numId w:val="7"/>
+        </w:numPr>
+        <w:rPr>
+          <w:rFonts w:cstheme="minorHAnsi"/>
+        </w:rPr>
+      </w:pPr>
+      <w:r>
+        <w:rPr>
+          <w:rFonts w:cstheme="minorHAnsi"/>
+          <w:b/>
+        </w:rPr>
+        <w:t>File uploads:</w:t>
+      </w:r>
+      <w:r>
+        <w:rPr>
+          <w:rFonts w:cstheme="minorHAnsi"/>
+        </w:rPr>
+        <w:t xml:space="preserve"> It allows your visitor to place files (upload files) on your server. This can result into various security problems such as delete your files, delete database, get user details and much more. You can disable file uploads using php or write secure code (like validating user input and only allow image file type such as png or gif).</w:t>
+      </w:r>
+    </w:p>
+    <w:p>
+      <w:pPr>
+        <w:pStyle w:val="ListParagraph"/>
+        <w:rPr>
+          <w:rFonts w:cstheme="minorHAnsi"/>
+        </w:rPr>
+      </w:pPr>
+    </w:p>
+    <w:p>
+      <w:pPr>
+        <w:pStyle w:val="ListParagraph"/>
+        <w:numPr>
+          <w:ilvl w:val="0"/>
+          <w:numId w:val="7"/>
+        </w:numPr>
+        <w:rPr>
+          <w:rFonts w:cstheme="minorHAnsi"/>
+        </w:rPr>
+      </w:pPr>
+      <w:r>
+        <w:rPr>
+          <w:rFonts w:cstheme="minorHAnsi"/>
+          <w:b/>
+        </w:rPr>
+        <w:lastRenderedPageBreak/>
+        <w:t>Including local and remote files:</w:t>
+      </w:r>
+      <w:r>
+        <w:rPr>
+          <w:rFonts w:cstheme="minorHAnsi"/>
+        </w:rPr>
+        <w:t xml:space="preserve"> An attacker can open files from remote server and execute any PHP code. This allows them to upload file, delete file and install backdoors. You can configure php to disable remote file execution.</w:t>
+      </w:r>
+    </w:p>
+    <w:p>
+      <w:pPr>
+        <w:pStyle w:val="ListParagraph"/>
+        <w:rPr>
+          <w:rFonts w:cstheme="minorHAnsi"/>
+        </w:rPr>
+      </w:pPr>
+    </w:p>
+    <w:p>
+      <w:pPr>
+        <w:pStyle w:val="ListParagraph"/>
+        <w:numPr>
+          <w:ilvl w:val="0"/>
+          <w:numId w:val="7"/>
+        </w:numPr>
+        <w:rPr>
+          <w:rFonts w:cstheme="minorHAnsi"/>
+        </w:rPr>
+      </w:pPr>
+      <w:r>
+        <w:rPr>
+          <w:rFonts w:cstheme="minorHAnsi"/>
+          <w:b/>
+        </w:rPr>
+        <w:t>Eval():</w:t>
+      </w:r>
+      <w:r>
+        <w:rPr>
+          <w:rFonts w:cstheme="minorHAnsi"/>
+        </w:rPr>
+        <w:t xml:space="preserve"> Evaluate a string as PHP code. This is often used by an attacker to hide their code and tools on the server itself. You can configure php to disable eval().</w:t>
+      </w:r>
+    </w:p>
+    <w:p>
+      <w:pPr>
+        <w:pStyle w:val="ListParagraph"/>
+        <w:rPr>
+          <w:rFonts w:cstheme="minorHAnsi"/>
+        </w:rPr>
+      </w:pPr>
+    </w:p>
+    <w:p>
+      <w:pPr>
+        <w:pStyle w:val="ListParagraph"/>
+        <w:numPr>
+          <w:ilvl w:val="0"/>
+          <w:numId w:val="7"/>
+        </w:numPr>
+        <w:rPr>
+          <w:rFonts w:cstheme="minorHAnsi"/>
+        </w:rPr>
+      </w:pPr>
+      <w:r>
+        <w:rPr>
+          <w:rFonts w:cstheme="minorHAnsi"/>
+          <w:b/>
+        </w:rPr>
+        <w:t>CSRF:</w:t>
+      </w:r>
+      <w:r>
+        <w:rPr>
+          <w:rFonts w:cstheme="minorHAnsi"/>
+        </w:rPr>
+        <w:t xml:space="preserve"> </w:t>
+      </w:r>
+      <w:r>
+        <w:rPr>
+          <w:rFonts w:cstheme="minorHAnsi"/>
+          <w:color w:val="212529"/>
+          <w:shd w:val="clear" w:color="auto" w:fill="FFFFFF"/>
+        </w:rPr>
+        <w:t>Cross-site request forgery</w:t>
+      </w:r>
+      <w:r>
+        <w:rPr>
+          <w:rFonts w:cstheme="minorHAnsi"/>
+        </w:rPr>
+        <w:t xml:space="preserve"> is an attack which forces an end user to execute unwanted actions on a web application in which he/she is currently authenticated. A successful CSRF exploit can compromise end user data and operation in case of normal user. If the targeted end user is the administrator account, this can compromise the entire web application.</w:t>
+      </w:r>
+    </w:p>
+    <w:p>
+      <w:pPr>
+        <w:pStyle w:val="ListParagraph"/>
+        <w:rPr>
+          <w:rFonts w:cstheme="minorHAnsi"/>
+        </w:rPr>
+      </w:pPr>
+    </w:p>
+    <w:p>
+      <w:pPr>
+        <w:pStyle w:val="Heading3"/>
+        <w:ind w:firstLine="720"/>
+      </w:pPr>
+      <w:r>
+        <w:t>Good resources:</w:t>
+      </w:r>
+    </w:p>
+    <w:p>
+      <w:pPr>
+        <w:pStyle w:val="ListParagraph"/>
+        <w:numPr>
+          <w:ilvl w:val="0"/>
+          <w:numId w:val="10"/>
+        </w:numPr>
+      </w:pPr>
+      <w:hyperlink r:id="rId11" w:history="1">
+        <w:r>
+          <w:rPr>
+            <w:rStyle w:val="Hyperlink"/>
+          </w:rPr>
+          <w:t>https://www.owasp.org/index.php/PHP_Security_Cheat_Sheet</w:t>
+        </w:r>
+      </w:hyperlink>
+    </w:p>
+    <w:p>
+      <w:pPr>
+        <w:pStyle w:val="ListParagraph"/>
+        <w:numPr>
+          <w:ilvl w:val="0"/>
+          <w:numId w:val="10"/>
+        </w:numPr>
+      </w:pPr>
+      <w:r>
+        <w:t>https://www.cyberciti.biz/tips/php-security-best-practices-tutorial.html</w:t>
       </w:r>
       <w:bookmarkStart w:id="0" w:name="_GoBack"/>
       <w:bookmarkEnd w:id="0"/>
@@ -248,6 +1752,442 @@
 <file path=word/numbering.xml><?xml version="1.0" encoding="utf-8"?>
 <w:numbering xmlns:wpc="http://schemas.microsoft.com/office/word/2010/wordprocessingCanvas" xmlns:cx="http://schemas.microsoft.com/office/drawing/2014/chartex" xmlns:cx1="http://schemas.microsoft.com/office/drawing/2015/9/8/chartex" xmlns:cx2="http://schemas.microsoft.com/office/drawing/2015/10/21/chartex" xmlns:cx3="http://schemas.microsoft.com/office/drawing/2016/5/9/chartex" xmlns:cx4="http://schemas.microsoft.com/office/drawing/2016/5/10/chartex" xmlns:cx5="http://schemas.microsoft.com/office/drawing/2016/5/11/chartex" xmlns:mc="http://schemas.openxmlformats.org/markup-compatibility/2006" xmlns:o="urn:schemas-microsoft-com:office:office" xmlns:r="http://schemas.openxmlformats.org/officeDocument/2006/relationships" xmlns:m="http://schemas.openxmlformats.org/officeDocument/2006/math" xmlns:v="urn:schemas-microsoft-com:vml" xmlns:wp14="http://schemas.microsoft.com/office/word/2010/wordprocessingDrawing" xmlns:wp="http://schemas.openxmlformats.org/drawingml/2006/wordprocessingDrawing" xmlns:w10="urn:schemas-microsoft-com:office:word" xmlns:w="http://schemas.openxmlformats.org/wordprocessingml/2006/main" xmlns:w14="http://schemas.microsoft.com/office/word/2010/wordml" xmlns:w15="http://schemas.microsoft.com/office/word/2012/wordml" xmlns:w16se="http://schemas.microsoft.com/office/word/2015/wordml/symex" xmlns:wpg="http://schemas.microsoft.com/office/word/2010/wordprocessingGroup" xmlns:wpi="http://schemas.microsoft.com/office/word/2010/wordprocessingInk" xmlns:wne="http://schemas.microsoft.com/office/word/2006/wordml" xmlns:wps="http://schemas.microsoft.com/office/word/2010/wordprocessingShape" mc:Ignorable="w14 w15 w16se wp14">
   <w:abstractNum w:abstractNumId="0" w15:restartNumberingAfterBreak="0">
+    <w:nsid w:val="00BB3F86"/>
+    <w:multiLevelType w:val="hybridMultilevel"/>
+    <w:tmpl w:val="6FEC454E"/>
+    <w:lvl w:ilvl="0" w:tplc="0809000F">
+      <w:start w:val="1"/>
+      <w:numFmt w:val="decimal"/>
+      <w:lvlText w:val="%1."/>
+      <w:lvlJc w:val="left"/>
+      <w:pPr>
+        <w:ind w:left="1800" w:hanging="360"/>
+      </w:pPr>
+    </w:lvl>
+    <w:lvl w:ilvl="1" w:tplc="08090019" w:tentative="1">
+      <w:start w:val="1"/>
+      <w:numFmt w:val="lowerLetter"/>
+      <w:lvlText w:val="%2."/>
+      <w:lvlJc w:val="left"/>
+      <w:pPr>
+        <w:ind w:left="2520" w:hanging="360"/>
+      </w:pPr>
+    </w:lvl>
+    <w:lvl w:ilvl="2" w:tplc="0809001B" w:tentative="1">
+      <w:start w:val="1"/>
+      <w:numFmt w:val="lowerRoman"/>
+      <w:lvlText w:val="%3."/>
+      <w:lvlJc w:val="right"/>
+      <w:pPr>
+        <w:ind w:left="3240" w:hanging="180"/>
+      </w:pPr>
+    </w:lvl>
+    <w:lvl w:ilvl="3" w:tplc="0809000F" w:tentative="1">
+      <w:start w:val="1"/>
+      <w:numFmt w:val="decimal"/>
+      <w:lvlText w:val="%4."/>
+      <w:lvlJc w:val="left"/>
+      <w:pPr>
+        <w:ind w:left="3960" w:hanging="360"/>
+      </w:pPr>
+    </w:lvl>
+    <w:lvl w:ilvl="4" w:tplc="08090019" w:tentative="1">
+      <w:start w:val="1"/>
+      <w:numFmt w:val="lowerLetter"/>
+      <w:lvlText w:val="%5."/>
+      <w:lvlJc w:val="left"/>
+      <w:pPr>
+        <w:ind w:left="4680" w:hanging="360"/>
+      </w:pPr>
+    </w:lvl>
+    <w:lvl w:ilvl="5" w:tplc="0809001B" w:tentative="1">
+      <w:start w:val="1"/>
+      <w:numFmt w:val="lowerRoman"/>
+      <w:lvlText w:val="%6."/>
+      <w:lvlJc w:val="right"/>
+      <w:pPr>
+        <w:ind w:left="5400" w:hanging="180"/>
+      </w:pPr>
+    </w:lvl>
+    <w:lvl w:ilvl="6" w:tplc="0809000F" w:tentative="1">
+      <w:start w:val="1"/>
+      <w:numFmt w:val="decimal"/>
+      <w:lvlText w:val="%7."/>
+      <w:lvlJc w:val="left"/>
+      <w:pPr>
+        <w:ind w:left="6120" w:hanging="360"/>
+      </w:pPr>
+    </w:lvl>
+    <w:lvl w:ilvl="7" w:tplc="08090019" w:tentative="1">
+      <w:start w:val="1"/>
+      <w:numFmt w:val="lowerLetter"/>
+      <w:lvlText w:val="%8."/>
+      <w:lvlJc w:val="left"/>
+      <w:pPr>
+        <w:ind w:left="6840" w:hanging="360"/>
+      </w:pPr>
+    </w:lvl>
+    <w:lvl w:ilvl="8" w:tplc="0809001B" w:tentative="1">
+      <w:start w:val="1"/>
+      <w:numFmt w:val="lowerRoman"/>
+      <w:lvlText w:val="%9."/>
+      <w:lvlJc w:val="right"/>
+      <w:pPr>
+        <w:ind w:left="7560" w:hanging="180"/>
+      </w:pPr>
+    </w:lvl>
+  </w:abstractNum>
+  <w:abstractNum w:abstractNumId="1" w15:restartNumberingAfterBreak="0">
+    <w:nsid w:val="0EEA682B"/>
+    <w:multiLevelType w:val="hybridMultilevel"/>
+    <w:tmpl w:val="48204628"/>
+    <w:lvl w:ilvl="0" w:tplc="DD14E042">
+      <w:start w:val="1"/>
+      <w:numFmt w:val="decimal"/>
+      <w:lvlText w:val="%1."/>
+      <w:lvlJc w:val="left"/>
+      <w:pPr>
+        <w:ind w:left="1800" w:hanging="360"/>
+      </w:pPr>
+      <w:rPr>
+        <w:b w:val="0"/>
+      </w:rPr>
+    </w:lvl>
+    <w:lvl w:ilvl="1" w:tplc="08090019" w:tentative="1">
+      <w:start w:val="1"/>
+      <w:numFmt w:val="lowerLetter"/>
+      <w:lvlText w:val="%2."/>
+      <w:lvlJc w:val="left"/>
+      <w:pPr>
+        <w:ind w:left="2520" w:hanging="360"/>
+      </w:pPr>
+    </w:lvl>
+    <w:lvl w:ilvl="2" w:tplc="0809001B" w:tentative="1">
+      <w:start w:val="1"/>
+      <w:numFmt w:val="lowerRoman"/>
+      <w:lvlText w:val="%3."/>
+      <w:lvlJc w:val="right"/>
+      <w:pPr>
+        <w:ind w:left="3240" w:hanging="180"/>
+      </w:pPr>
+    </w:lvl>
+    <w:lvl w:ilvl="3" w:tplc="0809000F" w:tentative="1">
+      <w:start w:val="1"/>
+      <w:numFmt w:val="decimal"/>
+      <w:lvlText w:val="%4."/>
+      <w:lvlJc w:val="left"/>
+      <w:pPr>
+        <w:ind w:left="3960" w:hanging="360"/>
+      </w:pPr>
+    </w:lvl>
+    <w:lvl w:ilvl="4" w:tplc="08090019" w:tentative="1">
+      <w:start w:val="1"/>
+      <w:numFmt w:val="lowerLetter"/>
+      <w:lvlText w:val="%5."/>
+      <w:lvlJc w:val="left"/>
+      <w:pPr>
+        <w:ind w:left="4680" w:hanging="360"/>
+      </w:pPr>
+    </w:lvl>
+    <w:lvl w:ilvl="5" w:tplc="0809001B" w:tentative="1">
+      <w:start w:val="1"/>
+      <w:numFmt w:val="lowerRoman"/>
+      <w:lvlText w:val="%6."/>
+      <w:lvlJc w:val="right"/>
+      <w:pPr>
+        <w:ind w:left="5400" w:hanging="180"/>
+      </w:pPr>
+    </w:lvl>
+    <w:lvl w:ilvl="6" w:tplc="0809000F" w:tentative="1">
+      <w:start w:val="1"/>
+      <w:numFmt w:val="decimal"/>
+      <w:lvlText w:val="%7."/>
+      <w:lvlJc w:val="left"/>
+      <w:pPr>
+        <w:ind w:left="6120" w:hanging="360"/>
+      </w:pPr>
+    </w:lvl>
+    <w:lvl w:ilvl="7" w:tplc="08090019" w:tentative="1">
+      <w:start w:val="1"/>
+      <w:numFmt w:val="lowerLetter"/>
+      <w:lvlText w:val="%8."/>
+      <w:lvlJc w:val="left"/>
+      <w:pPr>
+        <w:ind w:left="6840" w:hanging="360"/>
+      </w:pPr>
+    </w:lvl>
+    <w:lvl w:ilvl="8" w:tplc="0809001B" w:tentative="1">
+      <w:start w:val="1"/>
+      <w:numFmt w:val="lowerRoman"/>
+      <w:lvlText w:val="%9."/>
+      <w:lvlJc w:val="right"/>
+      <w:pPr>
+        <w:ind w:left="7560" w:hanging="180"/>
+      </w:pPr>
+    </w:lvl>
+  </w:abstractNum>
+  <w:abstractNum w:abstractNumId="2" w15:restartNumberingAfterBreak="0">
+    <w:nsid w:val="0FB00F7B"/>
+    <w:multiLevelType w:val="hybridMultilevel"/>
+    <w:tmpl w:val="492C70B2"/>
+    <w:lvl w:ilvl="0" w:tplc="DD14E042">
+      <w:start w:val="1"/>
+      <w:numFmt w:val="decimal"/>
+      <w:lvlText w:val="%1."/>
+      <w:lvlJc w:val="left"/>
+      <w:pPr>
+        <w:ind w:left="1800" w:hanging="360"/>
+      </w:pPr>
+      <w:rPr>
+        <w:b w:val="0"/>
+      </w:rPr>
+    </w:lvl>
+    <w:lvl w:ilvl="1" w:tplc="08090019" w:tentative="1">
+      <w:start w:val="1"/>
+      <w:numFmt w:val="lowerLetter"/>
+      <w:lvlText w:val="%2."/>
+      <w:lvlJc w:val="left"/>
+      <w:pPr>
+        <w:ind w:left="1440" w:hanging="360"/>
+      </w:pPr>
+    </w:lvl>
+    <w:lvl w:ilvl="2" w:tplc="0809001B" w:tentative="1">
+      <w:start w:val="1"/>
+      <w:numFmt w:val="lowerRoman"/>
+      <w:lvlText w:val="%3."/>
+      <w:lvlJc w:val="right"/>
+      <w:pPr>
+        <w:ind w:left="2160" w:hanging="180"/>
+      </w:pPr>
+    </w:lvl>
+    <w:lvl w:ilvl="3" w:tplc="0809000F" w:tentative="1">
+      <w:start w:val="1"/>
+      <w:numFmt w:val="decimal"/>
+      <w:lvlText w:val="%4."/>
+      <w:lvlJc w:val="left"/>
+      <w:pPr>
+        <w:ind w:left="2880" w:hanging="360"/>
+      </w:pPr>
+    </w:lvl>
+    <w:lvl w:ilvl="4" w:tplc="08090019" w:tentative="1">
+      <w:start w:val="1"/>
+      <w:numFmt w:val="lowerLetter"/>
+      <w:lvlText w:val="%5."/>
+      <w:lvlJc w:val="left"/>
+      <w:pPr>
+        <w:ind w:left="3600" w:hanging="360"/>
+      </w:pPr>
+    </w:lvl>
+    <w:lvl w:ilvl="5" w:tplc="0809001B" w:tentative="1">
+      <w:start w:val="1"/>
+      <w:numFmt w:val="lowerRoman"/>
+      <w:lvlText w:val="%6."/>
+      <w:lvlJc w:val="right"/>
+      <w:pPr>
+        <w:ind w:left="4320" w:hanging="180"/>
+      </w:pPr>
+    </w:lvl>
+    <w:lvl w:ilvl="6" w:tplc="0809000F" w:tentative="1">
+      <w:start w:val="1"/>
+      <w:numFmt w:val="decimal"/>
+      <w:lvlText w:val="%7."/>
+      <w:lvlJc w:val="left"/>
+      <w:pPr>
+        <w:ind w:left="5040" w:hanging="360"/>
+      </w:pPr>
+    </w:lvl>
+    <w:lvl w:ilvl="7" w:tplc="08090019" w:tentative="1">
+      <w:start w:val="1"/>
+      <w:numFmt w:val="lowerLetter"/>
+      <w:lvlText w:val="%8."/>
+      <w:lvlJc w:val="left"/>
+      <w:pPr>
+        <w:ind w:left="5760" w:hanging="360"/>
+      </w:pPr>
+    </w:lvl>
+    <w:lvl w:ilvl="8" w:tplc="0809001B" w:tentative="1">
+      <w:start w:val="1"/>
+      <w:numFmt w:val="lowerRoman"/>
+      <w:lvlText w:val="%9."/>
+      <w:lvlJc w:val="right"/>
+      <w:pPr>
+        <w:ind w:left="6480" w:hanging="180"/>
+      </w:pPr>
+    </w:lvl>
+  </w:abstractNum>
+  <w:abstractNum w:abstractNumId="3" w15:restartNumberingAfterBreak="0">
+    <w:nsid w:val="116B67C2"/>
+    <w:multiLevelType w:val="hybridMultilevel"/>
+    <w:tmpl w:val="BC70A59E"/>
+    <w:lvl w:ilvl="0" w:tplc="0809000F">
+      <w:start w:val="1"/>
+      <w:numFmt w:val="decimal"/>
+      <w:lvlText w:val="%1."/>
+      <w:lvlJc w:val="left"/>
+      <w:pPr>
+        <w:ind w:left="1800" w:hanging="360"/>
+      </w:pPr>
+    </w:lvl>
+    <w:lvl w:ilvl="1" w:tplc="08090019">
+      <w:start w:val="1"/>
+      <w:numFmt w:val="lowerLetter"/>
+      <w:lvlText w:val="%2."/>
+      <w:lvlJc w:val="left"/>
+      <w:pPr>
+        <w:ind w:left="2520" w:hanging="360"/>
+      </w:pPr>
+    </w:lvl>
+    <w:lvl w:ilvl="2" w:tplc="0809001B" w:tentative="1">
+      <w:start w:val="1"/>
+      <w:numFmt w:val="lowerRoman"/>
+      <w:lvlText w:val="%3."/>
+      <w:lvlJc w:val="right"/>
+      <w:pPr>
+        <w:ind w:left="3240" w:hanging="180"/>
+      </w:pPr>
+    </w:lvl>
+    <w:lvl w:ilvl="3" w:tplc="0809000F" w:tentative="1">
+      <w:start w:val="1"/>
+      <w:numFmt w:val="decimal"/>
+      <w:lvlText w:val="%4."/>
+      <w:lvlJc w:val="left"/>
+      <w:pPr>
+        <w:ind w:left="3960" w:hanging="360"/>
+      </w:pPr>
+    </w:lvl>
+    <w:lvl w:ilvl="4" w:tplc="08090019" w:tentative="1">
+      <w:start w:val="1"/>
+      <w:numFmt w:val="lowerLetter"/>
+      <w:lvlText w:val="%5."/>
+      <w:lvlJc w:val="left"/>
+      <w:pPr>
+        <w:ind w:left="4680" w:hanging="360"/>
+      </w:pPr>
+    </w:lvl>
+    <w:lvl w:ilvl="5" w:tplc="0809001B" w:tentative="1">
+      <w:start w:val="1"/>
+      <w:numFmt w:val="lowerRoman"/>
+      <w:lvlText w:val="%6."/>
+      <w:lvlJc w:val="right"/>
+      <w:pPr>
+        <w:ind w:left="5400" w:hanging="180"/>
+      </w:pPr>
+    </w:lvl>
+    <w:lvl w:ilvl="6" w:tplc="0809000F" w:tentative="1">
+      <w:start w:val="1"/>
+      <w:numFmt w:val="decimal"/>
+      <w:lvlText w:val="%7."/>
+      <w:lvlJc w:val="left"/>
+      <w:pPr>
+        <w:ind w:left="6120" w:hanging="360"/>
+      </w:pPr>
+    </w:lvl>
+    <w:lvl w:ilvl="7" w:tplc="08090019" w:tentative="1">
+      <w:start w:val="1"/>
+      <w:numFmt w:val="lowerLetter"/>
+      <w:lvlText w:val="%8."/>
+      <w:lvlJc w:val="left"/>
+      <w:pPr>
+        <w:ind w:left="6840" w:hanging="360"/>
+      </w:pPr>
+    </w:lvl>
+    <w:lvl w:ilvl="8" w:tplc="0809001B" w:tentative="1">
+      <w:start w:val="1"/>
+      <w:numFmt w:val="lowerRoman"/>
+      <w:lvlText w:val="%9."/>
+      <w:lvlJc w:val="right"/>
+      <w:pPr>
+        <w:ind w:left="7560" w:hanging="180"/>
+      </w:pPr>
+    </w:lvl>
+  </w:abstractNum>
+  <w:abstractNum w:abstractNumId="4" w15:restartNumberingAfterBreak="0">
+    <w:nsid w:val="120E5C79"/>
+    <w:multiLevelType w:val="hybridMultilevel"/>
+    <w:tmpl w:val="ABE4BA56"/>
+    <w:lvl w:ilvl="0" w:tplc="0809000F">
+      <w:start w:val="1"/>
+      <w:numFmt w:val="decimal"/>
+      <w:lvlText w:val="%1."/>
+      <w:lvlJc w:val="left"/>
+      <w:pPr>
+        <w:ind w:left="1800" w:hanging="360"/>
+      </w:pPr>
+    </w:lvl>
+    <w:lvl w:ilvl="1" w:tplc="08090019" w:tentative="1">
+      <w:start w:val="1"/>
+      <w:numFmt w:val="lowerLetter"/>
+      <w:lvlText w:val="%2."/>
+      <w:lvlJc w:val="left"/>
+      <w:pPr>
+        <w:ind w:left="2520" w:hanging="360"/>
+      </w:pPr>
+    </w:lvl>
+    <w:lvl w:ilvl="2" w:tplc="0809001B" w:tentative="1">
+      <w:start w:val="1"/>
+      <w:numFmt w:val="lowerRoman"/>
+      <w:lvlText w:val="%3."/>
+      <w:lvlJc w:val="right"/>
+      <w:pPr>
+        <w:ind w:left="3240" w:hanging="180"/>
+      </w:pPr>
+    </w:lvl>
+    <w:lvl w:ilvl="3" w:tplc="0809000F" w:tentative="1">
+      <w:start w:val="1"/>
+      <w:numFmt w:val="decimal"/>
+      <w:lvlText w:val="%4."/>
+      <w:lvlJc w:val="left"/>
+      <w:pPr>
+        <w:ind w:left="3960" w:hanging="360"/>
+      </w:pPr>
+    </w:lvl>
+    <w:lvl w:ilvl="4" w:tplc="08090019" w:tentative="1">
+      <w:start w:val="1"/>
+      <w:numFmt w:val="lowerLetter"/>
+      <w:lvlText w:val="%5."/>
+      <w:lvlJc w:val="left"/>
+      <w:pPr>
+        <w:ind w:left="4680" w:hanging="360"/>
+      </w:pPr>
+    </w:lvl>
+    <w:lvl w:ilvl="5" w:tplc="0809001B" w:tentative="1">
+      <w:start w:val="1"/>
+      <w:numFmt w:val="lowerRoman"/>
+      <w:lvlText w:val="%6."/>
+      <w:lvlJc w:val="right"/>
+      <w:pPr>
+        <w:ind w:left="5400" w:hanging="180"/>
+      </w:pPr>
+    </w:lvl>
+    <w:lvl w:ilvl="6" w:tplc="0809000F" w:tentative="1">
+      <w:start w:val="1"/>
+      <w:numFmt w:val="decimal"/>
+      <w:lvlText w:val="%7."/>
+      <w:lvlJc w:val="left"/>
+      <w:pPr>
+        <w:ind w:left="6120" w:hanging="360"/>
+      </w:pPr>
+    </w:lvl>
+    <w:lvl w:ilvl="7" w:tplc="08090019" w:tentative="1">
+      <w:start w:val="1"/>
+      <w:numFmt w:val="lowerLetter"/>
+      <w:lvlText w:val="%8."/>
+      <w:lvlJc w:val="left"/>
+      <w:pPr>
+        <w:ind w:left="6840" w:hanging="360"/>
+      </w:pPr>
+    </w:lvl>
+    <w:lvl w:ilvl="8" w:tplc="0809001B" w:tentative="1">
+      <w:start w:val="1"/>
+      <w:numFmt w:val="lowerRoman"/>
+      <w:lvlText w:val="%9."/>
+      <w:lvlJc w:val="right"/>
+      <w:pPr>
+        <w:ind w:left="7560" w:hanging="180"/>
+      </w:pPr>
+    </w:lvl>
+  </w:abstractNum>
+  <w:abstractNum w:abstractNumId="5" w15:restartNumberingAfterBreak="0">
     <w:nsid w:val="134A2051"/>
     <w:multiLevelType w:val="hybridMultilevel"/>
     <w:tmpl w:val="E7DC7096"/>
@@ -333,8 +2273,433 @@
       </w:pPr>
     </w:lvl>
   </w:abstractNum>
+  <w:abstractNum w:abstractNumId="6" w15:restartNumberingAfterBreak="0">
+    <w:nsid w:val="21FA31E2"/>
+    <w:multiLevelType w:val="hybridMultilevel"/>
+    <w:tmpl w:val="BC70A59E"/>
+    <w:lvl w:ilvl="0" w:tplc="0809000F">
+      <w:start w:val="1"/>
+      <w:numFmt w:val="decimal"/>
+      <w:lvlText w:val="%1."/>
+      <w:lvlJc w:val="left"/>
+      <w:pPr>
+        <w:ind w:left="1800" w:hanging="360"/>
+      </w:pPr>
+    </w:lvl>
+    <w:lvl w:ilvl="1" w:tplc="08090019">
+      <w:start w:val="1"/>
+      <w:numFmt w:val="lowerLetter"/>
+      <w:lvlText w:val="%2."/>
+      <w:lvlJc w:val="left"/>
+      <w:pPr>
+        <w:ind w:left="2520" w:hanging="360"/>
+      </w:pPr>
+    </w:lvl>
+    <w:lvl w:ilvl="2" w:tplc="0809001B" w:tentative="1">
+      <w:start w:val="1"/>
+      <w:numFmt w:val="lowerRoman"/>
+      <w:lvlText w:val="%3."/>
+      <w:lvlJc w:val="right"/>
+      <w:pPr>
+        <w:ind w:left="3240" w:hanging="180"/>
+      </w:pPr>
+    </w:lvl>
+    <w:lvl w:ilvl="3" w:tplc="0809000F" w:tentative="1">
+      <w:start w:val="1"/>
+      <w:numFmt w:val="decimal"/>
+      <w:lvlText w:val="%4."/>
+      <w:lvlJc w:val="left"/>
+      <w:pPr>
+        <w:ind w:left="3960" w:hanging="360"/>
+      </w:pPr>
+    </w:lvl>
+    <w:lvl w:ilvl="4" w:tplc="08090019" w:tentative="1">
+      <w:start w:val="1"/>
+      <w:numFmt w:val="lowerLetter"/>
+      <w:lvlText w:val="%5."/>
+      <w:lvlJc w:val="left"/>
+      <w:pPr>
+        <w:ind w:left="4680" w:hanging="360"/>
+      </w:pPr>
+    </w:lvl>
+    <w:lvl w:ilvl="5" w:tplc="0809001B" w:tentative="1">
+      <w:start w:val="1"/>
+      <w:numFmt w:val="lowerRoman"/>
+      <w:lvlText w:val="%6."/>
+      <w:lvlJc w:val="right"/>
+      <w:pPr>
+        <w:ind w:left="5400" w:hanging="180"/>
+      </w:pPr>
+    </w:lvl>
+    <w:lvl w:ilvl="6" w:tplc="0809000F" w:tentative="1">
+      <w:start w:val="1"/>
+      <w:numFmt w:val="decimal"/>
+      <w:lvlText w:val="%7."/>
+      <w:lvlJc w:val="left"/>
+      <w:pPr>
+        <w:ind w:left="6120" w:hanging="360"/>
+      </w:pPr>
+    </w:lvl>
+    <w:lvl w:ilvl="7" w:tplc="08090019" w:tentative="1">
+      <w:start w:val="1"/>
+      <w:numFmt w:val="lowerLetter"/>
+      <w:lvlText w:val="%8."/>
+      <w:lvlJc w:val="left"/>
+      <w:pPr>
+        <w:ind w:left="6840" w:hanging="360"/>
+      </w:pPr>
+    </w:lvl>
+    <w:lvl w:ilvl="8" w:tplc="0809001B" w:tentative="1">
+      <w:start w:val="1"/>
+      <w:numFmt w:val="lowerRoman"/>
+      <w:lvlText w:val="%9."/>
+      <w:lvlJc w:val="right"/>
+      <w:pPr>
+        <w:ind w:left="7560" w:hanging="180"/>
+      </w:pPr>
+    </w:lvl>
+  </w:abstractNum>
+  <w:abstractNum w:abstractNumId="7" w15:restartNumberingAfterBreak="0">
+    <w:nsid w:val="2F8B1AA4"/>
+    <w:multiLevelType w:val="multilevel"/>
+    <w:tmpl w:val="8692FDDE"/>
+    <w:lvl w:ilvl="0">
+      <w:start w:val="1"/>
+      <w:numFmt w:val="decimal"/>
+      <w:lvlText w:val="%1."/>
+      <w:lvlJc w:val="left"/>
+      <w:pPr>
+        <w:tabs>
+          <w:tab w:val="num" w:pos="720"/>
+        </w:tabs>
+        <w:ind w:left="720" w:hanging="360"/>
+      </w:pPr>
+    </w:lvl>
+    <w:lvl w:ilvl="1" w:tentative="1">
+      <w:start w:val="1"/>
+      <w:numFmt w:val="decimal"/>
+      <w:lvlText w:val="%2."/>
+      <w:lvlJc w:val="left"/>
+      <w:pPr>
+        <w:tabs>
+          <w:tab w:val="num" w:pos="1440"/>
+        </w:tabs>
+        <w:ind w:left="1440" w:hanging="360"/>
+      </w:pPr>
+    </w:lvl>
+    <w:lvl w:ilvl="2" w:tentative="1">
+      <w:start w:val="1"/>
+      <w:numFmt w:val="decimal"/>
+      <w:lvlText w:val="%3."/>
+      <w:lvlJc w:val="left"/>
+      <w:pPr>
+        <w:tabs>
+          <w:tab w:val="num" w:pos="2160"/>
+        </w:tabs>
+        <w:ind w:left="2160" w:hanging="360"/>
+      </w:pPr>
+    </w:lvl>
+    <w:lvl w:ilvl="3" w:tentative="1">
+      <w:start w:val="1"/>
+      <w:numFmt w:val="decimal"/>
+      <w:lvlText w:val="%4."/>
+      <w:lvlJc w:val="left"/>
+      <w:pPr>
+        <w:tabs>
+          <w:tab w:val="num" w:pos="2880"/>
+        </w:tabs>
+        <w:ind w:left="2880" w:hanging="360"/>
+      </w:pPr>
+    </w:lvl>
+    <w:lvl w:ilvl="4" w:tentative="1">
+      <w:start w:val="1"/>
+      <w:numFmt w:val="decimal"/>
+      <w:lvlText w:val="%5."/>
+      <w:lvlJc w:val="left"/>
+      <w:pPr>
+        <w:tabs>
+          <w:tab w:val="num" w:pos="3600"/>
+        </w:tabs>
+        <w:ind w:left="3600" w:hanging="360"/>
+      </w:pPr>
+    </w:lvl>
+    <w:lvl w:ilvl="5" w:tentative="1">
+      <w:start w:val="1"/>
+      <w:numFmt w:val="decimal"/>
+      <w:lvlText w:val="%6."/>
+      <w:lvlJc w:val="left"/>
+      <w:pPr>
+        <w:tabs>
+          <w:tab w:val="num" w:pos="4320"/>
+        </w:tabs>
+        <w:ind w:left="4320" w:hanging="360"/>
+      </w:pPr>
+    </w:lvl>
+    <w:lvl w:ilvl="6" w:tentative="1">
+      <w:start w:val="1"/>
+      <w:numFmt w:val="decimal"/>
+      <w:lvlText w:val="%7."/>
+      <w:lvlJc w:val="left"/>
+      <w:pPr>
+        <w:tabs>
+          <w:tab w:val="num" w:pos="5040"/>
+        </w:tabs>
+        <w:ind w:left="5040" w:hanging="360"/>
+      </w:pPr>
+    </w:lvl>
+    <w:lvl w:ilvl="7" w:tentative="1">
+      <w:start w:val="1"/>
+      <w:numFmt w:val="decimal"/>
+      <w:lvlText w:val="%8."/>
+      <w:lvlJc w:val="left"/>
+      <w:pPr>
+        <w:tabs>
+          <w:tab w:val="num" w:pos="5760"/>
+        </w:tabs>
+        <w:ind w:left="5760" w:hanging="360"/>
+      </w:pPr>
+    </w:lvl>
+    <w:lvl w:ilvl="8" w:tentative="1">
+      <w:start w:val="1"/>
+      <w:numFmt w:val="decimal"/>
+      <w:lvlText w:val="%9."/>
+      <w:lvlJc w:val="left"/>
+      <w:pPr>
+        <w:tabs>
+          <w:tab w:val="num" w:pos="6480"/>
+        </w:tabs>
+        <w:ind w:left="6480" w:hanging="360"/>
+      </w:pPr>
+    </w:lvl>
+  </w:abstractNum>
+  <w:abstractNum w:abstractNumId="8" w15:restartNumberingAfterBreak="0">
+    <w:nsid w:val="4EFE3725"/>
+    <w:multiLevelType w:val="hybridMultilevel"/>
+    <w:tmpl w:val="75C0ECA6"/>
+    <w:lvl w:ilvl="0" w:tplc="0809000F">
+      <w:start w:val="1"/>
+      <w:numFmt w:val="decimal"/>
+      <w:lvlText w:val="%1."/>
+      <w:lvlJc w:val="left"/>
+      <w:pPr>
+        <w:ind w:left="1800" w:hanging="360"/>
+      </w:pPr>
+    </w:lvl>
+    <w:lvl w:ilvl="1" w:tplc="08090019">
+      <w:start w:val="1"/>
+      <w:numFmt w:val="lowerLetter"/>
+      <w:lvlText w:val="%2."/>
+      <w:lvlJc w:val="left"/>
+      <w:pPr>
+        <w:ind w:left="2520" w:hanging="360"/>
+      </w:pPr>
+    </w:lvl>
+    <w:lvl w:ilvl="2" w:tplc="0809001B" w:tentative="1">
+      <w:start w:val="1"/>
+      <w:numFmt w:val="lowerRoman"/>
+      <w:lvlText w:val="%3."/>
+      <w:lvlJc w:val="right"/>
+      <w:pPr>
+        <w:ind w:left="3240" w:hanging="180"/>
+      </w:pPr>
+    </w:lvl>
+    <w:lvl w:ilvl="3" w:tplc="0809000F" w:tentative="1">
+      <w:start w:val="1"/>
+      <w:numFmt w:val="decimal"/>
+      <w:lvlText w:val="%4."/>
+      <w:lvlJc w:val="left"/>
+      <w:pPr>
+        <w:ind w:left="3960" w:hanging="360"/>
+      </w:pPr>
+    </w:lvl>
+    <w:lvl w:ilvl="4" w:tplc="08090019" w:tentative="1">
+      <w:start w:val="1"/>
+      <w:numFmt w:val="lowerLetter"/>
+      <w:lvlText w:val="%5."/>
+      <w:lvlJc w:val="left"/>
+      <w:pPr>
+        <w:ind w:left="4680" w:hanging="360"/>
+      </w:pPr>
+    </w:lvl>
+    <w:lvl w:ilvl="5" w:tplc="0809001B" w:tentative="1">
+      <w:start w:val="1"/>
+      <w:numFmt w:val="lowerRoman"/>
+      <w:lvlText w:val="%6."/>
+      <w:lvlJc w:val="right"/>
+      <w:pPr>
+        <w:ind w:left="5400" w:hanging="180"/>
+      </w:pPr>
+    </w:lvl>
+    <w:lvl w:ilvl="6" w:tplc="0809000F" w:tentative="1">
+      <w:start w:val="1"/>
+      <w:numFmt w:val="decimal"/>
+      <w:lvlText w:val="%7."/>
+      <w:lvlJc w:val="left"/>
+      <w:pPr>
+        <w:ind w:left="6120" w:hanging="360"/>
+      </w:pPr>
+    </w:lvl>
+    <w:lvl w:ilvl="7" w:tplc="08090019" w:tentative="1">
+      <w:start w:val="1"/>
+      <w:numFmt w:val="lowerLetter"/>
+      <w:lvlText w:val="%8."/>
+      <w:lvlJc w:val="left"/>
+      <w:pPr>
+        <w:ind w:left="6840" w:hanging="360"/>
+      </w:pPr>
+    </w:lvl>
+    <w:lvl w:ilvl="8" w:tplc="0809001B" w:tentative="1">
+      <w:start w:val="1"/>
+      <w:numFmt w:val="lowerRoman"/>
+      <w:lvlText w:val="%9."/>
+      <w:lvlJc w:val="right"/>
+      <w:pPr>
+        <w:ind w:left="7560" w:hanging="180"/>
+      </w:pPr>
+    </w:lvl>
+  </w:abstractNum>
+  <w:abstractNum w:abstractNumId="9" w15:restartNumberingAfterBreak="0">
+    <w:nsid w:val="76A5790E"/>
+    <w:multiLevelType w:val="multilevel"/>
+    <w:tmpl w:val="9FDAF16E"/>
+    <w:lvl w:ilvl="0">
+      <w:start w:val="1"/>
+      <w:numFmt w:val="decimal"/>
+      <w:lvlText w:val="%1."/>
+      <w:lvlJc w:val="left"/>
+      <w:pPr>
+        <w:tabs>
+          <w:tab w:val="num" w:pos="720"/>
+        </w:tabs>
+        <w:ind w:left="720" w:hanging="360"/>
+      </w:pPr>
+    </w:lvl>
+    <w:lvl w:ilvl="1" w:tentative="1">
+      <w:start w:val="1"/>
+      <w:numFmt w:val="decimal"/>
+      <w:lvlText w:val="%2."/>
+      <w:lvlJc w:val="left"/>
+      <w:pPr>
+        <w:tabs>
+          <w:tab w:val="num" w:pos="1440"/>
+        </w:tabs>
+        <w:ind w:left="1440" w:hanging="360"/>
+      </w:pPr>
+    </w:lvl>
+    <w:lvl w:ilvl="2" w:tentative="1">
+      <w:start w:val="1"/>
+      <w:numFmt w:val="decimal"/>
+      <w:lvlText w:val="%3."/>
+      <w:lvlJc w:val="left"/>
+      <w:pPr>
+        <w:tabs>
+          <w:tab w:val="num" w:pos="2160"/>
+        </w:tabs>
+        <w:ind w:left="2160" w:hanging="360"/>
+      </w:pPr>
+    </w:lvl>
+    <w:lvl w:ilvl="3" w:tentative="1">
+      <w:start w:val="1"/>
+      <w:numFmt w:val="decimal"/>
+      <w:lvlText w:val="%4."/>
+      <w:lvlJc w:val="left"/>
+      <w:pPr>
+        <w:tabs>
+          <w:tab w:val="num" w:pos="2880"/>
+        </w:tabs>
+        <w:ind w:left="2880" w:hanging="360"/>
+      </w:pPr>
+    </w:lvl>
+    <w:lvl w:ilvl="4" w:tentative="1">
+      <w:start w:val="1"/>
+      <w:numFmt w:val="decimal"/>
+      <w:lvlText w:val="%5."/>
+      <w:lvlJc w:val="left"/>
+      <w:pPr>
+        <w:tabs>
+          <w:tab w:val="num" w:pos="3600"/>
+        </w:tabs>
+        <w:ind w:left="3600" w:hanging="360"/>
+      </w:pPr>
+    </w:lvl>
+    <w:lvl w:ilvl="5" w:tentative="1">
+      <w:start w:val="1"/>
+      <w:numFmt w:val="decimal"/>
+      <w:lvlText w:val="%6."/>
+      <w:lvlJc w:val="left"/>
+      <w:pPr>
+        <w:tabs>
+          <w:tab w:val="num" w:pos="4320"/>
+        </w:tabs>
+        <w:ind w:left="4320" w:hanging="360"/>
+      </w:pPr>
+    </w:lvl>
+    <w:lvl w:ilvl="6" w:tentative="1">
+      <w:start w:val="1"/>
+      <w:numFmt w:val="decimal"/>
+      <w:lvlText w:val="%7."/>
+      <w:lvlJc w:val="left"/>
+      <w:pPr>
+        <w:tabs>
+          <w:tab w:val="num" w:pos="5040"/>
+        </w:tabs>
+        <w:ind w:left="5040" w:hanging="360"/>
+      </w:pPr>
+    </w:lvl>
+    <w:lvl w:ilvl="7" w:tentative="1">
+      <w:start w:val="1"/>
+      <w:numFmt w:val="decimal"/>
+      <w:lvlText w:val="%8."/>
+      <w:lvlJc w:val="left"/>
+      <w:pPr>
+        <w:tabs>
+          <w:tab w:val="num" w:pos="5760"/>
+        </w:tabs>
+        <w:ind w:left="5760" w:hanging="360"/>
+      </w:pPr>
+    </w:lvl>
+    <w:lvl w:ilvl="8" w:tentative="1">
+      <w:start w:val="1"/>
+      <w:numFmt w:val="decimal"/>
+      <w:lvlText w:val="%9."/>
+      <w:lvlJc w:val="left"/>
+      <w:pPr>
+        <w:tabs>
+          <w:tab w:val="num" w:pos="6480"/>
+        </w:tabs>
+        <w:ind w:left="6480" w:hanging="360"/>
+      </w:pPr>
+    </w:lvl>
+  </w:abstractNum>
   <w:num w:numId="1">
+    <w:abstractNumId w:val="5"/>
+  </w:num>
+  <w:num w:numId="2">
+    <w:abstractNumId w:val="6"/>
+  </w:num>
+  <w:num w:numId="3">
     <w:abstractNumId w:val="0"/>
+  </w:num>
+  <w:num w:numId="4">
+    <w:abstractNumId w:val="3"/>
+  </w:num>
+  <w:num w:numId="5">
+    <w:abstractNumId w:val="8"/>
+  </w:num>
+  <w:num w:numId="6">
+    <w:abstractNumId w:val="4"/>
+  </w:num>
+  <w:num w:numId="7">
+    <w:abstractNumId w:val="1"/>
+  </w:num>
+  <w:num w:numId="8">
+    <w:abstractNumId w:val="7"/>
+  </w:num>
+  <w:num w:numId="9">
+    <w:abstractNumId w:val="9"/>
+  </w:num>
+  <w:num w:numId="10">
+    <w:abstractNumId w:val="2"/>
   </w:num>
 </w:numbering>
 </file>
@@ -462,6 +2827,7 @@
     <w:lsdException w:name="HTML Sample" w:semiHidden="1" w:unhideWhenUsed="1"/>
     <w:lsdException w:name="HTML Typewriter" w:semiHidden="1" w:unhideWhenUsed="1"/>
     <w:lsdException w:name="HTML Variable" w:semiHidden="1" w:unhideWhenUsed="1"/>
+    <w:lsdException w:name="Normal Table" w:semiHidden="1" w:unhideWhenUsed="1"/>
     <w:lsdException w:name="annotation subject" w:semiHidden="1" w:unhideWhenUsed="1"/>
     <w:lsdException w:name="No List" w:semiHidden="1" w:unhideWhenUsed="1"/>
     <w:lsdException w:name="Outline List 1" w:semiHidden="1" w:unhideWhenUsed="1"/>
@@ -507,9 +2873,11 @@
     <w:lsdException w:name="Table Subtle 1" w:semiHidden="1" w:unhideWhenUsed="1"/>
     <w:lsdException w:name="Table Subtle 2" w:semiHidden="1" w:unhideWhenUsed="1"/>
     <w:lsdException w:name="Table Web 1" w:semiHidden="1" w:unhideWhenUsed="1"/>
+    <w:lsdException w:name="Table Web 2" w:semiHidden="1" w:unhideWhenUsed="1"/>
     <w:lsdException w:name="Table Web 3" w:semiHidden="1" w:unhideWhenUsed="1"/>
     <w:lsdException w:name="Balloon Text" w:semiHidden="1" w:unhideWhenUsed="1"/>
     <w:lsdException w:name="Table Grid" w:uiPriority="39"/>
+    <w:lsdException w:name="Table Theme" w:semiHidden="1" w:unhideWhenUsed="1"/>
     <w:lsdException w:name="Placeholder Text" w:semiHidden="1"/>
     <w:lsdException w:name="No Spacing" w:uiPriority="1" w:qFormat="1"/>
     <w:lsdException w:name="Light Shading" w:uiPriority="60"/>
@@ -945,6 +3313,33 @@
       <w:contextualSpacing/>
     </w:pPr>
   </w:style>
+  <w:style w:type="character" w:styleId="Hyperlink">
+    <w:name w:val="Hyperlink"/>
+    <w:basedOn w:val="DefaultParagraphFont"/>
+    <w:uiPriority w:val="99"/>
+    <w:unhideWhenUsed/>
+    <w:rsid w:val="003335E6"/>
+    <w:rPr>
+      <w:color w:val="0563C1" w:themeColor="hyperlink"/>
+      <w:u w:val="single"/>
+    </w:rPr>
+  </w:style>
+  <w:style w:type="character" w:customStyle="1" w:styleId="apple-converted-space">
+    <w:name w:val="apple-converted-space"/>
+    <w:basedOn w:val="DefaultParagraphFont"/>
+    <w:rsid w:val="000101F7"/>
+  </w:style>
+  <w:style w:type="character" w:styleId="Strong">
+    <w:name w:val="Strong"/>
+    <w:basedOn w:val="DefaultParagraphFont"/>
+    <w:uiPriority w:val="22"/>
+    <w:qFormat/>
+    <w:rsid w:val="000C1F89"/>
+    <w:rPr>
+      <w:b/>
+      <w:bCs/>
+    </w:rPr>
+  </w:style>
 </w:styles>
 </file>
 

</xml_diff>

<commit_message>
Adds updates to the README.docx file.
</commit_message>
<xml_diff>
--- a/README.docx
+++ b/README.docx
@@ -26,7 +26,13 @@
         </w:numPr>
       </w:pPr>
       <w:r>
-        <w:t>Create a website where I can store all guides I create for WordPress development, possibly using readthedocs.</w:t>
+        <w:t xml:space="preserve">Create a website where I can store all </w:t>
+      </w:r>
+      <w:r>
+        <w:t xml:space="preserve">the </w:t>
+      </w:r>
+      <w:r>
+        <w:t>guides I create for WordPress development, possibly using readthedocs.</w:t>
       </w:r>
     </w:p>
     <w:p>
@@ -698,6 +704,11 @@
         <w:lastRenderedPageBreak/>
         <w:t>PHP</w:t>
       </w:r>
+      <w:r>
+        <w:t>:</w:t>
+      </w:r>
+      <w:bookmarkStart w:id="0" w:name="_GoBack"/>
+      <w:bookmarkEnd w:id="0"/>
     </w:p>
     <w:p>
       <w:pPr>
@@ -1736,8 +1747,6 @@
       <w:r>
         <w:t>https://www.cyberciti.biz/tips/php-security-best-practices-tutorial.html</w:t>
       </w:r>
-      <w:bookmarkStart w:id="0" w:name="_GoBack"/>
-      <w:bookmarkEnd w:id="0"/>
     </w:p>
     <w:sectPr>
       <w:pgSz w:w="11906" w:h="16838"/>

</xml_diff>